<commit_message>
Update Python Project 2023 Report.docx
</commit_message>
<xml_diff>
--- a/Python Project 2023 Report.docx
+++ b/Python Project 2023 Report.docx
@@ -575,31 +575,7 @@
           <w:szCs w:val="26"/>
           <w:u w:val="none"/>
         </w:rPr>
-        <w:t>P</w:t>
-      </w:r>
-      <w:r>
-        <w:rPr>
-          <w:rStyle w:val="-"/>
-          <w:b/>
-          <w:bCs/>
-          <w:color w:val="0070C0"/>
-          <w:sz w:val="26"/>
-          <w:szCs w:val="26"/>
-          <w:u w:val="none"/>
-        </w:rPr>
-        <w:t>y</w:t>
-      </w:r>
-      <w:r>
-        <w:rPr>
-          <w:rStyle w:val="-"/>
-          <w:b/>
-          <w:bCs/>
-          <w:color w:val="0070C0"/>
-          <w:sz w:val="26"/>
-          <w:szCs w:val="26"/>
-          <w:u w:val="none"/>
-        </w:rPr>
-        <w:t>thon</w:t>
+        <w:t>Python</w:t>
       </w:r>
     </w:p>
     <w:p>
@@ -749,31 +725,7 @@
           <w:u w:val="none"/>
           <w:lang w:val="el-GR"/>
         </w:rPr>
-        <w:t xml:space="preserve"> Παραδ</w:t>
-      </w:r>
-      <w:r>
-        <w:rPr>
-          <w:rStyle w:val="-"/>
-          <w:b/>
-          <w:bCs/>
-          <w:sz w:val="26"/>
-          <w:szCs w:val="26"/>
-          <w:u w:val="none"/>
-          <w:lang w:val="el-GR"/>
-        </w:rPr>
-        <w:t>ε</w:t>
-      </w:r>
-      <w:r>
-        <w:rPr>
-          <w:rStyle w:val="-"/>
-          <w:b/>
-          <w:bCs/>
-          <w:sz w:val="26"/>
-          <w:szCs w:val="26"/>
-          <w:u w:val="none"/>
-          <w:lang w:val="el-GR"/>
-        </w:rPr>
-        <w:t>ιγμάτων της εφαρμογής και σχήμα Βάσης Δεδομένων</w:t>
+        <w:t xml:space="preserve"> Παραδειγμάτων της εφαρμογής και σχήμα Βάσης Δεδομένων</w:t>
       </w:r>
     </w:p>
     <w:p>
@@ -855,31 +807,7 @@
           <w:u w:val="none"/>
           <w:lang w:val="el-GR"/>
         </w:rPr>
-        <w:t>Ζητούμενα Γρ</w:t>
-      </w:r>
-      <w:r>
-        <w:rPr>
-          <w:rStyle w:val="-"/>
-          <w:b/>
-          <w:bCs/>
-          <w:sz w:val="26"/>
-          <w:szCs w:val="26"/>
-          <w:u w:val="none"/>
-          <w:lang w:val="el-GR"/>
-        </w:rPr>
-        <w:t>α</w:t>
-      </w:r>
-      <w:r>
-        <w:rPr>
-          <w:rStyle w:val="-"/>
-          <w:b/>
-          <w:bCs/>
-          <w:sz w:val="26"/>
-          <w:szCs w:val="26"/>
-          <w:u w:val="none"/>
-          <w:lang w:val="el-GR"/>
-        </w:rPr>
-        <w:t>φήματα</w:t>
+        <w:t>Ζητούμενα Γραφήματα</w:t>
       </w:r>
     </w:p>
     <w:p>
@@ -962,31 +890,7 @@
           <w:u w:val="none"/>
           <w:lang w:val="el-GR"/>
         </w:rPr>
-        <w:t>Σχόλια-Παραδοχές Υλοπο</w:t>
-      </w:r>
-      <w:r>
-        <w:rPr>
-          <w:rStyle w:val="-"/>
-          <w:b/>
-          <w:bCs/>
-          <w:sz w:val="26"/>
-          <w:szCs w:val="26"/>
-          <w:u w:val="none"/>
-          <w:lang w:val="el-GR"/>
-        </w:rPr>
-        <w:t>ί</w:t>
-      </w:r>
-      <w:r>
-        <w:rPr>
-          <w:rStyle w:val="-"/>
-          <w:b/>
-          <w:bCs/>
-          <w:sz w:val="26"/>
-          <w:szCs w:val="26"/>
-          <w:u w:val="none"/>
-          <w:lang w:val="el-GR"/>
-        </w:rPr>
-        <w:t>ησης</w:t>
+        <w:t>Σχόλια-Παραδοχές Υλοποίησης</w:t>
       </w:r>
     </w:p>
     <w:p>
@@ -1069,31 +973,7 @@
           <w:u w:val="none"/>
           <w:lang w:val="el-GR"/>
         </w:rPr>
-        <w:t>Βιβλιογραφία-Παραπομπ</w:t>
-      </w:r>
-      <w:r>
-        <w:rPr>
-          <w:rStyle w:val="-"/>
-          <w:b/>
-          <w:bCs/>
-          <w:sz w:val="26"/>
-          <w:szCs w:val="26"/>
-          <w:u w:val="none"/>
-          <w:lang w:val="el-GR"/>
-        </w:rPr>
-        <w:t>έ</w:t>
-      </w:r>
-      <w:r>
-        <w:rPr>
-          <w:rStyle w:val="-"/>
-          <w:b/>
-          <w:bCs/>
-          <w:sz w:val="26"/>
-          <w:szCs w:val="26"/>
-          <w:u w:val="none"/>
-          <w:lang w:val="el-GR"/>
-        </w:rPr>
-        <w:t>ς</w:t>
+        <w:t>Βιβλιογραφία-Παραπομπές</w:t>
       </w:r>
     </w:p>
     <w:p>
@@ -11607,26 +11487,26 @@
         </w:rPr>
         <w:lastRenderedPageBreak/>
         <w:drawing>
-          <wp:anchor distT="0" distB="0" distL="114300" distR="114300" simplePos="0" relativeHeight="251660288" behindDoc="1" locked="0" layoutInCell="1" allowOverlap="1" wp14:anchorId="4881623C" wp14:editId="36CFC176">
+          <wp:anchor distT="0" distB="0" distL="114300" distR="114300" simplePos="0" relativeHeight="251668480" behindDoc="1" locked="0" layoutInCell="1" allowOverlap="1" wp14:anchorId="22284402" wp14:editId="73C0F3CA">
             <wp:simplePos x="0" y="0"/>
             <wp:positionH relativeFrom="margin">
-              <wp:align>left</wp:align>
+              <wp:align>right</wp:align>
             </wp:positionH>
             <wp:positionV relativeFrom="paragraph">
-              <wp:posOffset>266065</wp:posOffset>
+              <wp:posOffset>287547</wp:posOffset>
             </wp:positionV>
-            <wp:extent cx="6433820" cy="3774440"/>
-            <wp:effectExtent l="0" t="0" r="5080" b="0"/>
+            <wp:extent cx="6492240" cy="3808095"/>
+            <wp:effectExtent l="0" t="0" r="3810" b="1905"/>
             <wp:wrapTight wrapText="bothSides">
               <wp:wrapPolygon edited="0">
                 <wp:start x="0" y="0"/>
-                <wp:lineTo x="0" y="21476"/>
-                <wp:lineTo x="21553" y="21476"/>
-                <wp:lineTo x="21553" y="0"/>
+                <wp:lineTo x="0" y="21503"/>
+                <wp:lineTo x="21549" y="21503"/>
+                <wp:lineTo x="21549" y="0"/>
                 <wp:lineTo x="0" y="0"/>
               </wp:wrapPolygon>
             </wp:wrapTight>
-            <wp:docPr id="10" name="Εικόνα 10"/>
+            <wp:docPr id="1" name="Εικόνα 1" descr="Εικόνα που περιέχει διάγραμμα&#10;&#10;Περιγραφή που δημιουργήθηκε αυτόματα"/>
             <wp:cNvGraphicFramePr>
               <a:graphicFrameLocks xmlns:a="http://schemas.openxmlformats.org/drawingml/2006/main" noChangeAspect="1"/>
             </wp:cNvGraphicFramePr>
@@ -11634,7 +11514,7 @@
               <a:graphicData uri="http://schemas.openxmlformats.org/drawingml/2006/picture">
                 <pic:pic xmlns:pic="http://schemas.openxmlformats.org/drawingml/2006/picture">
                   <pic:nvPicPr>
-                    <pic:cNvPr id="1" name=""/>
+                    <pic:cNvPr id="1" name="Εικόνα 1" descr="Εικόνα που περιέχει διάγραμμα&#10;&#10;Περιγραφή που δημιουργήθηκε αυτόματα"/>
                     <pic:cNvPicPr/>
                   </pic:nvPicPr>
                   <pic:blipFill>
@@ -11646,7 +11526,7 @@
                   <pic:spPr>
                     <a:xfrm>
                       <a:off x="0" y="0"/>
-                      <a:ext cx="6453643" cy="3785853"/>
+                      <a:ext cx="6492240" cy="3808095"/>
                     </a:xfrm>
                     <a:prstGeom prst="rect">
                       <a:avLst/>
@@ -11655,12 +11535,6 @@
                 </pic:pic>
               </a:graphicData>
             </a:graphic>
-            <wp14:sizeRelH relativeFrom="margin">
-              <wp14:pctWidth>0</wp14:pctWidth>
-            </wp14:sizeRelH>
-            <wp14:sizeRelV relativeFrom="margin">
-              <wp14:pctHeight>0</wp14:pctHeight>
-            </wp14:sizeRelV>
           </wp:anchor>
         </w:drawing>
       </w:r>
@@ -16041,6 +15915,7 @@
   <w:style w:type="character" w:default="1" w:styleId="a2">
     <w:name w:val="Default Paragraph Font"/>
     <w:uiPriority w:val="1"/>
+    <w:semiHidden/>
     <w:unhideWhenUsed/>
   </w:style>
   <w:style w:type="table" w:default="1" w:styleId="a3">
@@ -41033,15 +40908,6 @@
 </file>
 
 <file path=customXml/item1.xml><?xml version="1.0" encoding="utf-8"?>
-<?mso-contentType ?>
-<FormTemplates xmlns="http://schemas.microsoft.com/sharepoint/v3/contenttype/forms">
-  <Display>DocumentLibraryForm</Display>
-  <Edit>DocumentLibraryForm</Edit>
-  <New>DocumentLibraryForm</New>
-</FormTemplates>
-</file>
-
-<file path=customXml/item2.xml><?xml version="1.0" encoding="utf-8"?>
 <p:properties xmlns:p="http://schemas.microsoft.com/office/2006/metadata/properties" xmlns:xsi="http://www.w3.org/2001/XMLSchema-instance" xmlns:pc="http://schemas.microsoft.com/office/infopath/2007/PartnerControls">
   <documentManagement>
     <_ip_UnifiedCompliancePolicyUIAction xmlns="http://schemas.microsoft.com/sharepoint/v3" xsi:nil="true"/>
@@ -41060,7 +40926,20 @@
 </p:properties>
 </file>
 
+<file path=customXml/item2.xml><?xml version="1.0" encoding="utf-8"?>
+<?mso-contentType ?>
+<FormTemplates xmlns="http://schemas.microsoft.com/sharepoint/v3/contenttype/forms">
+  <Display>DocumentLibraryForm</Display>
+  <Edit>DocumentLibraryForm</Edit>
+  <New>DocumentLibraryForm</New>
+</FormTemplates>
+</file>
+
 <file path=customXml/item3.xml><?xml version="1.0" encoding="utf-8"?>
+<b:Sources xmlns:b="http://schemas.openxmlformats.org/officeDocument/2006/bibliography" xmlns="http://schemas.openxmlformats.org/officeDocument/2006/bibliography" SelectedStyle="\APASixthEditionOfficeOnline.xsl" StyleName="APA" Version="6"/>
+</file>
+
+<file path=customXml/item4.xml><?xml version="1.0" encoding="utf-8"?>
 <ct:contentTypeSchema xmlns:ct="http://schemas.microsoft.com/office/2006/metadata/contentType" xmlns:ma="http://schemas.microsoft.com/office/2006/metadata/properties/metaAttributes" ct:_="" ma:_="" ma:contentTypeName="Document" ma:contentTypeID="0x01010079F111ED35F8CC479449609E8A0923A6" ma:contentTypeVersion="20" ma:contentTypeDescription="Create a new document." ma:contentTypeScope="" ma:versionID="1267097ee5f5874adfcc408041ae252e">
   <xsd:schema xmlns:xsd="http://www.w3.org/2001/XMLSchema" xmlns:xs="http://www.w3.org/2001/XMLSchema" xmlns:p="http://schemas.microsoft.com/office/2006/metadata/properties" xmlns:ns1="http://schemas.microsoft.com/sharepoint/v3" xmlns:ns2="71af3243-3dd4-4a8d-8c0d-dd76da1f02a5" xmlns:ns3="16c05727-aa75-4e4a-9b5f-8a80a1165891" xmlns:ns4="230e9df3-be65-4c73-a93b-d1236ebd677e" targetNamespace="http://schemas.microsoft.com/office/2006/metadata/properties" ma:root="true" ma:fieldsID="395891a93df65b14727750f2c06c306c" ns1:_="" ns2:_="" ns3:_="" ns4:_="">
     <xsd:import namespace="http://schemas.microsoft.com/sharepoint/v3"/>
@@ -41336,19 +41215,7 @@
 </ct:contentTypeSchema>
 </file>
 
-<file path=customXml/item4.xml><?xml version="1.0" encoding="utf-8"?>
-<b:Sources xmlns:b="http://schemas.openxmlformats.org/officeDocument/2006/bibliography" xmlns="http://schemas.openxmlformats.org/officeDocument/2006/bibliography" SelectedStyle="\APASixthEditionOfficeOnline.xsl" StyleName="APA" Version="6"/>
-</file>
-
 <file path=customXml/itemProps1.xml><?xml version="1.0" encoding="utf-8"?>
-<ds:datastoreItem xmlns:ds="http://schemas.openxmlformats.org/officeDocument/2006/customXml" ds:itemID="{DBAB6B0C-F8D1-4A7F-BE3A-53084A64D071}">
-  <ds:schemaRefs>
-    <ds:schemaRef ds:uri="http://schemas.microsoft.com/sharepoint/v3/contenttype/forms"/>
-  </ds:schemaRefs>
-</ds:datastoreItem>
-</file>
-
-<file path=customXml/itemProps2.xml><?xml version="1.0" encoding="utf-8"?>
 <ds:datastoreItem xmlns:ds="http://schemas.openxmlformats.org/officeDocument/2006/customXml" ds:itemID="{8C1124AF-D090-4928-A35F-6DC9CD7F8544}">
   <ds:schemaRefs>
     <ds:schemaRef ds:uri="http://schemas.microsoft.com/office/2006/metadata/properties"/>
@@ -41360,7 +41227,23 @@
 </ds:datastoreItem>
 </file>
 
+<file path=customXml/itemProps2.xml><?xml version="1.0" encoding="utf-8"?>
+<ds:datastoreItem xmlns:ds="http://schemas.openxmlformats.org/officeDocument/2006/customXml" ds:itemID="{DBAB6B0C-F8D1-4A7F-BE3A-53084A64D071}">
+  <ds:schemaRefs>
+    <ds:schemaRef ds:uri="http://schemas.microsoft.com/sharepoint/v3/contenttype/forms"/>
+  </ds:schemaRefs>
+</ds:datastoreItem>
+</file>
+
 <file path=customXml/itemProps3.xml><?xml version="1.0" encoding="utf-8"?>
+<ds:datastoreItem xmlns:ds="http://schemas.openxmlformats.org/officeDocument/2006/customXml" ds:itemID="{FCA7C63D-D4FD-4D07-9FCB-9CC7708ECB63}">
+  <ds:schemaRefs>
+    <ds:schemaRef ds:uri="http://schemas.openxmlformats.org/officeDocument/2006/bibliography"/>
+  </ds:schemaRefs>
+</ds:datastoreItem>
+</file>
+
+<file path=customXml/itemProps4.xml><?xml version="1.0" encoding="utf-8"?>
 <ds:datastoreItem xmlns:ds="http://schemas.openxmlformats.org/officeDocument/2006/customXml" ds:itemID="{BA6B9AD7-F52C-4636-8E8A-009B9EE7D3DD}">
   <ds:schemaRefs>
     <ds:schemaRef ds:uri="http://schemas.microsoft.com/office/2006/metadata/contentType"/>
@@ -41379,12 +41262,4 @@
     <ds:schemaRef ds:uri="http://schemas.microsoft.com/internal/obd"/>
   </ds:schemaRefs>
 </ds:datastoreItem>
-</file>
-
-<file path=customXml/itemProps4.xml><?xml version="1.0" encoding="utf-8"?>
-<ds:datastoreItem xmlns:ds="http://schemas.openxmlformats.org/officeDocument/2006/customXml" ds:itemID="{FCA7C63D-D4FD-4D07-9FCB-9CC7708ECB63}">
-  <ds:schemaRefs>
-    <ds:schemaRef ds:uri="http://schemas.openxmlformats.org/officeDocument/2006/bibliography"/>
-  </ds:schemaRefs>
-</ds:datastoreItem>
 </file>
</xml_diff>